<commit_message>
finished schedule and updated proposal
</commit_message>
<xml_diff>
--- a/doc/Design/Project Proposal.docx
+++ b/doc/Design/Project Proposal.docx
@@ -187,6 +187,8 @@
       <w:pPr>
         <w:jc w:val="center"/>
       </w:pPr>
+      <w:bookmarkStart w:id="0" w:name="_GoBack"/>
+      <w:bookmarkEnd w:id="0"/>
     </w:p>
     <w:p>
       <w:pPr>
@@ -222,6 +224,9 @@
       <w:proofErr w:type="spellStart"/>
       <w:r>
         <w:t>Bedr</w:t>
+      </w:r>
+      <w:r>
+        <w:t>ossian</w:t>
       </w:r>
       <w:proofErr w:type="spellEnd"/>
     </w:p>
@@ -253,7 +258,7 @@
           <w:noProof/>
           <w:sz w:val="22"/>
           <w:szCs w:val="22"/>
-          <w:lang w:eastAsia="ja-JP" w:bidi="ar-SA"/>
+          <w:lang w:eastAsia="en-US" w:bidi="ar-SA"/>
         </w:rPr>
       </w:pPr>
       <w:r>
@@ -266,7 +271,7 @@
       <w:r>
         <w:fldChar w:fldCharType="separate"/>
       </w:r>
-      <w:hyperlink w:anchor="_Toc376872918" w:history="1">
+      <w:hyperlink w:anchor="_Toc377042136" w:history="1">
         <w:r>
           <w:rPr>
             <w:rStyle w:val="Hyperlink"/>
@@ -280,7 +285,7 @@
             <w:noProof/>
             <w:sz w:val="22"/>
             <w:szCs w:val="22"/>
-            <w:lang w:eastAsia="ja-JP" w:bidi="ar-SA"/>
+            <w:lang w:eastAsia="en-US" w:bidi="ar-SA"/>
           </w:rPr>
           <w:tab/>
         </w:r>
@@ -307,7 +312,7 @@
           <w:rPr>
             <w:noProof/>
           </w:rPr>
-          <w:instrText xml:space="preserve"> PAGEREF _Toc376872918 \h </w:instrText>
+          <w:instrText xml:space="preserve"> PAGEREF _Toc377042136 \h </w:instrText>
         </w:r>
         <w:r>
           <w:rPr>
@@ -342,10 +347,10 @@
           <w:noProof/>
           <w:sz w:val="22"/>
           <w:szCs w:val="22"/>
-          <w:lang w:eastAsia="ja-JP" w:bidi="ar-SA"/>
+          <w:lang w:eastAsia="en-US" w:bidi="ar-SA"/>
         </w:rPr>
       </w:pPr>
-      <w:hyperlink w:anchor="_Toc376872919" w:history="1">
+      <w:hyperlink w:anchor="_Toc377042137" w:history="1">
         <w:r>
           <w:rPr>
             <w:rStyle w:val="Hyperlink"/>
@@ -359,7 +364,7 @@
             <w:noProof/>
             <w:sz w:val="22"/>
             <w:szCs w:val="22"/>
-            <w:lang w:eastAsia="ja-JP" w:bidi="ar-SA"/>
+            <w:lang w:eastAsia="en-US" w:bidi="ar-SA"/>
           </w:rPr>
           <w:tab/>
         </w:r>
@@ -368,7 +373,7 @@
             <w:rStyle w:val="Hyperlink"/>
             <w:noProof/>
           </w:rPr>
-          <w:t>Project Plan</w:t>
+          <w:t>Design Plan</w:t>
         </w:r>
         <w:r>
           <w:rPr>
@@ -386,7 +391,7 @@
           <w:rPr>
             <w:noProof/>
           </w:rPr>
-          <w:instrText xml:space="preserve"> PAGEREF _Toc376872919 \h </w:instrText>
+          <w:instrText xml:space="preserve"> PAGEREF _Toc377042137 \h </w:instrText>
         </w:r>
         <w:r>
           <w:rPr>
@@ -415,161 +420,6 @@
     </w:p>
     <w:p>
       <w:pPr>
-        <w:pStyle w:val="TOC1"/>
-        <w:rPr>
-          <w:rFonts w:asciiTheme="minorHAnsi" w:eastAsiaTheme="minorEastAsia" w:hAnsiTheme="minorHAnsi" w:cstheme="minorBidi"/>
-          <w:noProof/>
-          <w:sz w:val="22"/>
-          <w:szCs w:val="22"/>
-          <w:lang w:eastAsia="ja-JP" w:bidi="ar-SA"/>
-        </w:rPr>
-      </w:pPr>
-      <w:hyperlink w:anchor="_Toc376872920" w:history="1">
-        <w:r>
-          <w:rPr>
-            <w:rStyle w:val="Hyperlink"/>
-            <w:noProof/>
-          </w:rPr>
-          <w:t>3</w:t>
-        </w:r>
-        <w:r>
-          <w:rPr>
-            <w:rFonts w:asciiTheme="minorHAnsi" w:eastAsiaTheme="minorEastAsia" w:hAnsiTheme="minorHAnsi" w:cstheme="minorBidi"/>
-            <w:noProof/>
-            <w:sz w:val="22"/>
-            <w:szCs w:val="22"/>
-            <w:lang w:eastAsia="ja-JP" w:bidi="ar-SA"/>
-          </w:rPr>
-          <w:tab/>
-        </w:r>
-        <w:r>
-          <w:rPr>
-            <w:rStyle w:val="Hyperlink"/>
-            <w:noProof/>
-          </w:rPr>
-          <w:t>Project Schedule</w:t>
-        </w:r>
-        <w:r>
-          <w:rPr>
-            <w:noProof/>
-          </w:rPr>
-          <w:tab/>
-        </w:r>
-        <w:r>
-          <w:rPr>
-            <w:noProof/>
-          </w:rPr>
-          <w:fldChar w:fldCharType="begin"/>
-        </w:r>
-        <w:r>
-          <w:rPr>
-            <w:noProof/>
-          </w:rPr>
-          <w:instrText xml:space="preserve"> PAGEREF _Toc376872920 \h </w:instrText>
-        </w:r>
-        <w:r>
-          <w:rPr>
-            <w:noProof/>
-          </w:rPr>
-        </w:r>
-        <w:r>
-          <w:rPr>
-            <w:noProof/>
-          </w:rPr>
-          <w:fldChar w:fldCharType="separate"/>
-        </w:r>
-        <w:r>
-          <w:rPr>
-            <w:noProof/>
-          </w:rPr>
-          <w:t>5</w:t>
-        </w:r>
-        <w:r>
-          <w:rPr>
-            <w:noProof/>
-          </w:rPr>
-          <w:fldChar w:fldCharType="end"/>
-        </w:r>
-      </w:hyperlink>
-    </w:p>
-    <w:p>
-      <w:pPr>
-        <w:pStyle w:val="TOC1"/>
-        <w:rPr>
-          <w:rFonts w:asciiTheme="minorHAnsi" w:eastAsiaTheme="minorEastAsia" w:hAnsiTheme="minorHAnsi" w:cstheme="minorBidi"/>
-          <w:noProof/>
-          <w:sz w:val="22"/>
-          <w:szCs w:val="22"/>
-          <w:lang w:eastAsia="ja-JP" w:bidi="ar-SA"/>
-        </w:rPr>
-      </w:pPr>
-      <w:hyperlink w:anchor="_Toc376872921" w:history="1">
-        <w:r>
-          <w:rPr>
-            <w:rStyle w:val="Hyperlink"/>
-            <w:noProof/>
-          </w:rPr>
-          <w:t xml:space="preserve">4   </w:t>
-        </w:r>
-        <w:r>
-          <w:rPr>
-            <w:rStyle w:val="Hyperlink"/>
-            <w:noProof/>
-          </w:rPr>
-          <w:tab/>
-        </w:r>
-        <w:r>
-          <w:rPr>
-            <w:rStyle w:val="Hyperlink"/>
-            <w:noProof/>
-          </w:rPr>
-          <w:t>Project Team</w:t>
-        </w:r>
-        <w:r>
-          <w:rPr>
-            <w:noProof/>
-          </w:rPr>
-          <w:tab/>
-        </w:r>
-        <w:r>
-          <w:rPr>
-            <w:noProof/>
-          </w:rPr>
-          <w:fldChar w:fldCharType="begin"/>
-        </w:r>
-        <w:r>
-          <w:rPr>
-            <w:noProof/>
-          </w:rPr>
-          <w:instrText xml:space="preserve"> PAGEREF _Toc376872921 \h </w:instrText>
-        </w:r>
-        <w:r>
-          <w:rPr>
-            <w:noProof/>
-          </w:rPr>
-        </w:r>
-        <w:r>
-          <w:rPr>
-            <w:noProof/>
-          </w:rPr>
-          <w:fldChar w:fldCharType="separate"/>
-        </w:r>
-        <w:r>
-          <w:rPr>
-            <w:noProof/>
-          </w:rPr>
-          <w:t>5</w:t>
-        </w:r>
-        <w:r>
-          <w:rPr>
-            <w:noProof/>
-          </w:rPr>
-          <w:fldChar w:fldCharType="end"/>
-        </w:r>
-      </w:hyperlink>
-    </w:p>
-    <w:p>
-      <w:pPr>
         <w:pStyle w:val="Contents1"/>
         <w:rPr>
           <w:rStyle w:val="IndexLink"/>
@@ -744,12 +594,12 @@
       <w:pPr>
         <w:pStyle w:val="Heading1"/>
       </w:pPr>
-      <w:bookmarkStart w:id="0" w:name="_Toc376872918"/>
+      <w:bookmarkStart w:id="1" w:name="_Toc377042136"/>
       <w:r>
         <w:lastRenderedPageBreak/>
         <w:t>Introduction</w:t>
       </w:r>
-      <w:bookmarkEnd w:id="0"/>
+      <w:bookmarkEnd w:id="1"/>
     </w:p>
     <w:p>
       <w:pPr>
@@ -767,23 +617,21 @@
       <w:r>
         <w:t xml:space="preserve">by performing Direct Memory Access (DMA) communication with an EMMC memory device connected to the FPGA platform.  </w:t>
       </w:r>
-    </w:p>
-    <w:p>
-      <w:pPr>
-        <w:pStyle w:val="TextBody"/>
-      </w:pPr>
     </w:p>
     <w:p>
       <w:pPr>
         <w:pStyle w:val="Heading1"/>
         <w:pageBreakBefore/>
       </w:pPr>
-      <w:bookmarkStart w:id="1" w:name="_Toc376872919"/>
+      <w:bookmarkStart w:id="2" w:name="_Toc377042137"/>
       <w:r>
         <w:lastRenderedPageBreak/>
-        <w:t>Project Plan</w:t>
-      </w:r>
-      <w:bookmarkEnd w:id="1"/>
+        <w:t>Design</w:t>
+      </w:r>
+      <w:r>
+        <w:t xml:space="preserve"> Plan</w:t>
+      </w:r>
+      <w:bookmarkEnd w:id="2"/>
     </w:p>
     <w:p>
       <w:pPr>
@@ -819,6 +667,9 @@
       <w:r>
         <w:t xml:space="preserve"> of core</w:t>
       </w:r>
+      <w:r>
+        <w:t xml:space="preserve"> and test bench</w:t>
+      </w:r>
     </w:p>
     <w:p>
       <w:pPr>
@@ -911,12 +762,61 @@
       <w:pPr>
         <w:pStyle w:val="TextBody"/>
         <w:numPr>
+          <w:ilvl w:val="2"/>
+          <w:numId w:val="2"/>
+        </w:numPr>
+      </w:pPr>
+      <w:r>
+        <w:t>Prepare for synthesis</w:t>
+      </w:r>
+    </w:p>
+    <w:p>
+      <w:pPr>
+        <w:pStyle w:val="TextBody"/>
+        <w:numPr>
           <w:ilvl w:val="1"/>
           <w:numId w:val="2"/>
         </w:numPr>
       </w:pPr>
-      <w:bookmarkStart w:id="2" w:name="_GoBack"/>
-      <w:bookmarkEnd w:id="2"/>
+      <w:r>
+        <w:t>Timing Analysis</w:t>
+      </w:r>
+    </w:p>
+    <w:p>
+      <w:pPr>
+        <w:pStyle w:val="TextBody"/>
+        <w:numPr>
+          <w:ilvl w:val="2"/>
+          <w:numId w:val="2"/>
+        </w:numPr>
+      </w:pPr>
+      <w:r>
+        <w:t>Check for speed, setup, and hold time</w:t>
+      </w:r>
+    </w:p>
+    <w:p>
+      <w:pPr>
+        <w:pStyle w:val="TextBody"/>
+        <w:numPr>
+          <w:ilvl w:val="2"/>
+          <w:numId w:val="2"/>
+        </w:numPr>
+      </w:pPr>
+      <w:r>
+        <w:t>Form constraints</w:t>
+      </w:r>
+    </w:p>
+    <w:p>
+      <w:pPr>
+        <w:pStyle w:val="TextBody"/>
+        <w:numPr>
+          <w:ilvl w:val="1"/>
+          <w:numId w:val="2"/>
+        </w:numPr>
+      </w:pPr>
+      <w:r>
+        <w:t>Revise HDL</w:t>
+      </w:r>
     </w:p>
     <w:p>
       <w:pPr>
@@ -934,6 +834,86 @@
       <w:pPr>
         <w:pStyle w:val="TextBody"/>
         <w:numPr>
+          <w:ilvl w:val="1"/>
+          <w:numId w:val="2"/>
+        </w:numPr>
+      </w:pPr>
+      <w:r>
+        <w:t xml:space="preserve">Map(place) </w:t>
+      </w:r>
+      <w:proofErr w:type="spellStart"/>
+      <w:r>
+        <w:t>netlist</w:t>
+      </w:r>
+      <w:proofErr w:type="spellEnd"/>
+      <w:r>
+        <w:t xml:space="preserve"> to FPGA</w:t>
+      </w:r>
+    </w:p>
+    <w:p>
+      <w:pPr>
+        <w:pStyle w:val="TextBody"/>
+        <w:numPr>
+          <w:ilvl w:val="1"/>
+          <w:numId w:val="2"/>
+        </w:numPr>
+      </w:pPr>
+      <w:r>
+        <w:t>Route the structures (cores) on the FPGA to interconnect and perform the desired function.</w:t>
+      </w:r>
+    </w:p>
+    <w:p>
+      <w:pPr>
+        <w:pStyle w:val="TextBody"/>
+        <w:numPr>
+          <w:ilvl w:val="1"/>
+          <w:numId w:val="2"/>
+        </w:numPr>
+      </w:pPr>
+      <w:r>
+        <w:t>Timing Analysis</w:t>
+      </w:r>
+    </w:p>
+    <w:p>
+      <w:pPr>
+        <w:pStyle w:val="TextBody"/>
+        <w:numPr>
+          <w:ilvl w:val="2"/>
+          <w:numId w:val="2"/>
+        </w:numPr>
+      </w:pPr>
+      <w:r>
+        <w:t>Apply further constraints if needed</w:t>
+      </w:r>
+    </w:p>
+    <w:p>
+      <w:pPr>
+        <w:pStyle w:val="TextBody"/>
+        <w:numPr>
+          <w:ilvl w:val="2"/>
+          <w:numId w:val="2"/>
+        </w:numPr>
+      </w:pPr>
+      <w:r>
+        <w:t>Move blocks around on the FPGA using a floor planning tool if needed to help timing.</w:t>
+      </w:r>
+    </w:p>
+    <w:p>
+      <w:pPr>
+        <w:pStyle w:val="TextBody"/>
+        <w:numPr>
+          <w:ilvl w:val="1"/>
+          <w:numId w:val="2"/>
+        </w:numPr>
+      </w:pPr>
+      <w:r>
+        <w:t>Revise HDL</w:t>
+      </w:r>
+    </w:p>
+    <w:p>
+      <w:pPr>
+        <w:pStyle w:val="TextBody"/>
+        <w:numPr>
           <w:ilvl w:val="0"/>
           <w:numId w:val="2"/>
         </w:numPr>
@@ -944,101 +924,35 @@
     </w:p>
     <w:p>
       <w:pPr>
-        <w:pStyle w:val="Heading1"/>
-      </w:pPr>
-      <w:bookmarkStart w:id="3" w:name="_Toc376872920"/>
-      <w:r>
-        <w:t>Project Schedule</w:t>
-      </w:r>
-      <w:bookmarkEnd w:id="3"/>
-    </w:p>
-    <w:p/>
-    <w:p>
-      <w:pPr>
-        <w:pStyle w:val="Heading1"/>
+        <w:pStyle w:val="TextBody"/>
         <w:numPr>
-          <w:ilvl w:val="0"/>
-          <w:numId w:val="0"/>
+          <w:ilvl w:val="1"/>
+          <w:numId w:val="2"/>
         </w:numPr>
       </w:pPr>
-      <w:bookmarkStart w:id="4" w:name="_Toc376872908"/>
-      <w:bookmarkStart w:id="5" w:name="_Toc376872921"/>
-      <w:r>
-        <w:t xml:space="preserve">4   </w:t>
-      </w:r>
-      <w:r>
-        <w:t>Project Team</w:t>
-      </w:r>
-      <w:bookmarkEnd w:id="4"/>
-      <w:bookmarkEnd w:id="5"/>
+      <w:r>
+        <w:t>Check design functionality</w:t>
+      </w:r>
     </w:p>
     <w:p>
       <w:pPr>
         <w:pStyle w:val="TextBody"/>
-      </w:pPr>
-    </w:p>
-    <w:p>
-      <w:pPr>
-        <w:pStyle w:val="TextBody"/>
-        <w:ind w:left="432"/>
-      </w:pPr>
-      <w:r>
-        <w:t>Michael Walton –</w:t>
-      </w:r>
-    </w:p>
-    <w:p>
-      <w:pPr>
-        <w:pStyle w:val="TextBody"/>
-      </w:pPr>
-    </w:p>
-    <w:p>
-      <w:pPr>
-        <w:pStyle w:val="TextBody"/>
-        <w:ind w:left="432"/>
-      </w:pPr>
-      <w:r>
-        <w:t xml:space="preserve">Kevin </w:t>
-      </w:r>
-      <w:proofErr w:type="spellStart"/>
-      <w:r>
-        <w:t>Bedrossian</w:t>
-      </w:r>
-      <w:proofErr w:type="spellEnd"/>
-      <w:r>
-        <w:t xml:space="preserve"> – </w:t>
-      </w:r>
-    </w:p>
-    <w:p>
-      <w:pPr>
-        <w:pStyle w:val="TextBody"/>
-        <w:ind w:left="432"/>
-      </w:pPr>
-    </w:p>
-    <w:p>
-      <w:pPr>
-        <w:pStyle w:val="TextBody"/>
-        <w:ind w:left="432"/>
-      </w:pPr>
-      <w:r>
-        <w:t>Peter Depeche –</w:t>
-      </w:r>
-    </w:p>
-    <w:p>
-      <w:pPr>
-        <w:pStyle w:val="TextBody"/>
-        <w:ind w:left="432"/>
-      </w:pPr>
-    </w:p>
-    <w:p>
-      <w:pPr>
-        <w:pStyle w:val="TextBody"/>
-        <w:ind w:left="432"/>
-      </w:pPr>
-      <w:r>
-        <w:t>Benjamin Huntsman –</w:t>
-      </w:r>
-      <w:r>
-        <w:t xml:space="preserve"> Computer Engineering student with experience in System/Verilog </w:t>
+        <w:numPr>
+          <w:ilvl w:val="1"/>
+          <w:numId w:val="2"/>
+        </w:numPr>
+      </w:pPr>
+      <w:r>
+        <w:t>Check if design meets performance goals</w:t>
+      </w:r>
+    </w:p>
+    <w:p>
+      <w:pPr>
+        <w:widowControl/>
+        <w:suppressAutoHyphens w:val="0"/>
+      </w:pPr>
+      <w:r>
+        <w:t xml:space="preserve"> </w:t>
       </w:r>
     </w:p>
     <w:sectPr>
@@ -1171,7 +1085,7 @@
         <w:ind w:left="2149" w:hanging="360"/>
       </w:pPr>
     </w:lvl>
-    <w:lvl w:ilvl="2" w:tplc="0409001B" w:tentative="1">
+    <w:lvl w:ilvl="2" w:tplc="0409001B">
       <w:start w:val="1"/>
       <w:numFmt w:val="lowerRoman"/>
       <w:lvlText w:val="%3."/>

</xml_diff>

<commit_message>
made changes to project proposal
</commit_message>
<xml_diff>
--- a/doc/Design/Project Proposal.docx
+++ b/doc/Design/Project Proposal.docx
@@ -187,8 +187,6 @@
       <w:pPr>
         <w:jc w:val="center"/>
       </w:pPr>
-      <w:bookmarkStart w:id="0" w:name="_GoBack"/>
-      <w:bookmarkEnd w:id="0"/>
     </w:p>
     <w:p>
       <w:pPr>
@@ -219,16 +217,11 @@
         <w:jc w:val="center"/>
       </w:pPr>
       <w:r>
-        <w:t xml:space="preserve">Kevin </w:t>
-      </w:r>
-      <w:proofErr w:type="spellStart"/>
-      <w:r>
-        <w:t>Bedr</w:t>
+        <w:t>Kevin Bedr</w:t>
       </w:r>
       <w:r>
         <w:t>ossian</w:t>
       </w:r>
-      <w:proofErr w:type="spellEnd"/>
     </w:p>
     <w:p>
       <w:pPr>
@@ -271,7 +264,7 @@
       <w:r>
         <w:fldChar w:fldCharType="separate"/>
       </w:r>
-      <w:hyperlink w:anchor="_Toc377042136" w:history="1">
+      <w:hyperlink w:anchor="_Toc377043054" w:history="1">
         <w:r>
           <w:rPr>
             <w:rStyle w:val="Hyperlink"/>
@@ -312,7 +305,7 @@
           <w:rPr>
             <w:noProof/>
           </w:rPr>
-          <w:instrText xml:space="preserve"> PAGEREF _Toc377042136 \h </w:instrText>
+          <w:instrText xml:space="preserve"> PAGEREF _Toc377043054 \h </w:instrText>
         </w:r>
         <w:r>
           <w:rPr>
@@ -350,7 +343,7 @@
           <w:lang w:eastAsia="en-US" w:bidi="ar-SA"/>
         </w:rPr>
       </w:pPr>
-      <w:hyperlink w:anchor="_Toc377042137" w:history="1">
+      <w:hyperlink w:anchor="_Toc377043055" w:history="1">
         <w:r>
           <w:rPr>
             <w:rStyle w:val="Hyperlink"/>
@@ -391,7 +384,7 @@
           <w:rPr>
             <w:noProof/>
           </w:rPr>
-          <w:instrText xml:space="preserve"> PAGEREF _Toc377042137 \h </w:instrText>
+          <w:instrText xml:space="preserve"> PAGEREF _Toc377043055 \h </w:instrText>
         </w:r>
         <w:r>
           <w:rPr>
@@ -420,6 +413,85 @@
     </w:p>
     <w:p>
       <w:pPr>
+        <w:pStyle w:val="TOC1"/>
+        <w:rPr>
+          <w:rFonts w:asciiTheme="minorHAnsi" w:eastAsiaTheme="minorEastAsia" w:hAnsiTheme="minorHAnsi" w:cstheme="minorBidi"/>
+          <w:noProof/>
+          <w:sz w:val="22"/>
+          <w:szCs w:val="22"/>
+          <w:lang w:eastAsia="en-US" w:bidi="ar-SA"/>
+        </w:rPr>
+      </w:pPr>
+      <w:hyperlink w:anchor="_Toc377043056" w:history="1">
+        <w:r>
+          <w:rPr>
+            <w:rStyle w:val="Hyperlink"/>
+            <w:noProof/>
+          </w:rPr>
+          <w:t>3</w:t>
+        </w:r>
+        <w:r>
+          <w:rPr>
+            <w:rFonts w:asciiTheme="minorHAnsi" w:eastAsiaTheme="minorEastAsia" w:hAnsiTheme="minorHAnsi" w:cstheme="minorBidi"/>
+            <w:noProof/>
+            <w:sz w:val="22"/>
+            <w:szCs w:val="22"/>
+            <w:lang w:eastAsia="en-US" w:bidi="ar-SA"/>
+          </w:rPr>
+          <w:tab/>
+        </w:r>
+        <w:r>
+          <w:rPr>
+            <w:rStyle w:val="Hyperlink"/>
+            <w:noProof/>
+          </w:rPr>
+          <w:t>Questions</w:t>
+        </w:r>
+        <w:r>
+          <w:rPr>
+            <w:noProof/>
+          </w:rPr>
+          <w:tab/>
+        </w:r>
+        <w:r>
+          <w:rPr>
+            <w:noProof/>
+          </w:rPr>
+          <w:fldChar w:fldCharType="begin"/>
+        </w:r>
+        <w:r>
+          <w:rPr>
+            <w:noProof/>
+          </w:rPr>
+          <w:instrText xml:space="preserve"> PAGEREF _Toc377043056 \h </w:instrText>
+        </w:r>
+        <w:r>
+          <w:rPr>
+            <w:noProof/>
+          </w:rPr>
+        </w:r>
+        <w:r>
+          <w:rPr>
+            <w:noProof/>
+          </w:rPr>
+          <w:fldChar w:fldCharType="separate"/>
+        </w:r>
+        <w:r>
+          <w:rPr>
+            <w:noProof/>
+          </w:rPr>
+          <w:t>6</w:t>
+        </w:r>
+        <w:r>
+          <w:rPr>
+            <w:noProof/>
+          </w:rPr>
+          <w:fldChar w:fldCharType="end"/>
+        </w:r>
+      </w:hyperlink>
+    </w:p>
+    <w:p>
+      <w:pPr>
         <w:pStyle w:val="Contents1"/>
         <w:rPr>
           <w:rStyle w:val="IndexLink"/>
@@ -552,15 +624,7 @@
         <w:t xml:space="preserve">interface for on-chip systems for communications.  </w:t>
       </w:r>
       <w:r>
-        <w:t xml:space="preserve">These two protocols will be used to develop a System </w:t>
-      </w:r>
-      <w:proofErr w:type="gramStart"/>
-      <w:r>
-        <w:t>On</w:t>
-      </w:r>
-      <w:proofErr w:type="gramEnd"/>
-      <w:r>
-        <w:t xml:space="preserve"> Chip (SOC) that will allow for direct communication of the PCIe bus with a Virtual File System (VFS) supporting all memory transactions.  This is to be accomplished by an IP block that will transparently bridge these two standards.  The target device will be a Xilinx Spartan-6.</w:t>
+        <w:t>These two protocols will be used to develop a System On Chip (SOC) that will allow for direct communication of the PCIe bus with a Virtual File System (VFS) supporting all memory transactions.  This is to be accomplished by an IP block that will transparently bridge these two standards.  The target device will be a Xilinx Spartan-6.</w:t>
       </w:r>
     </w:p>
     <w:p>
@@ -594,12 +658,12 @@
       <w:pPr>
         <w:pStyle w:val="Heading1"/>
       </w:pPr>
-      <w:bookmarkStart w:id="1" w:name="_Toc377042136"/>
+      <w:bookmarkStart w:id="0" w:name="_Toc377043054"/>
       <w:r>
         <w:lastRenderedPageBreak/>
         <w:t>Introduction</w:t>
       </w:r>
-      <w:bookmarkEnd w:id="1"/>
+      <w:bookmarkEnd w:id="0"/>
     </w:p>
     <w:p>
       <w:pPr>
@@ -623,7 +687,7 @@
         <w:pStyle w:val="Heading1"/>
         <w:pageBreakBefore/>
       </w:pPr>
-      <w:bookmarkStart w:id="2" w:name="_Toc377042137"/>
+      <w:bookmarkStart w:id="1" w:name="_Toc377043055"/>
       <w:r>
         <w:lastRenderedPageBreak/>
         <w:t>Design</w:t>
@@ -631,7 +695,7 @@
       <w:r>
         <w:t xml:space="preserve"> Plan</w:t>
       </w:r>
-      <w:bookmarkEnd w:id="2"/>
+      <w:bookmarkEnd w:id="1"/>
     </w:p>
     <w:p>
       <w:pPr>
@@ -839,15 +903,7 @@
         </w:numPr>
       </w:pPr>
       <w:r>
-        <w:t xml:space="preserve">Map(place) </w:t>
-      </w:r>
-      <w:proofErr w:type="spellStart"/>
-      <w:r>
-        <w:t>netlist</w:t>
-      </w:r>
-      <w:proofErr w:type="spellEnd"/>
-      <w:r>
-        <w:t xml:space="preserve"> to FPGA</w:t>
+        <w:t>Map(place) netlist to FPGA</w:t>
       </w:r>
     </w:p>
     <w:p>
@@ -954,6 +1010,81 @@
       <w:r>
         <w:t xml:space="preserve"> </w:t>
       </w:r>
+    </w:p>
+    <w:p>
+      <w:pPr>
+        <w:pStyle w:val="Heading1"/>
+      </w:pPr>
+      <w:bookmarkStart w:id="2" w:name="_Toc377043056"/>
+      <w:r>
+        <w:lastRenderedPageBreak/>
+        <w:t>Questions</w:t>
+      </w:r>
+      <w:bookmarkEnd w:id="2"/>
+    </w:p>
+    <w:p>
+      <w:pPr>
+        <w:widowControl/>
+        <w:suppressAutoHyphens w:val="0"/>
+      </w:pPr>
+      <w:r>
+        <w:t>The following is a list of questions that need to be answering to help facility the project in moving forward.</w:t>
+      </w:r>
+    </w:p>
+    <w:p>
+      <w:pPr>
+        <w:pStyle w:val="ListParagraph"/>
+        <w:widowControl/>
+        <w:numPr>
+          <w:ilvl w:val="0"/>
+          <w:numId w:val="3"/>
+        </w:numPr>
+        <w:suppressAutoHyphens w:val="0"/>
+      </w:pPr>
+      <w:r>
+        <w:t>Can we get the FPGA board now?</w:t>
+      </w:r>
+    </w:p>
+    <w:p>
+      <w:pPr>
+        <w:pStyle w:val="ListParagraph"/>
+        <w:widowControl/>
+        <w:numPr>
+          <w:ilvl w:val="1"/>
+          <w:numId w:val="3"/>
+        </w:numPr>
+        <w:suppressAutoHyphens w:val="0"/>
+      </w:pPr>
+      <w:r>
+        <w:t>Needed to test out the PCIe Core Gen from Xilinx to ensure a complete understanding of what we are working with.</w:t>
+      </w:r>
+    </w:p>
+    <w:p>
+      <w:pPr>
+        <w:pStyle w:val="ListParagraph"/>
+        <w:widowControl/>
+        <w:numPr>
+          <w:ilvl w:val="0"/>
+          <w:numId w:val="3"/>
+        </w:numPr>
+        <w:suppressAutoHyphens w:val="0"/>
+      </w:pPr>
+      <w:r>
+        <w:t>What exactly is provided for us in the system and has it been tested?</w:t>
+      </w:r>
+    </w:p>
+    <w:p>
+      <w:pPr>
+        <w:pStyle w:val="ListParagraph"/>
+        <w:widowControl/>
+        <w:numPr>
+          <w:ilvl w:val="0"/>
+          <w:numId w:val="3"/>
+        </w:numPr>
+        <w:suppressAutoHyphens w:val="0"/>
+      </w:pPr>
+      <w:bookmarkStart w:id="3" w:name="_GoBack"/>
+      <w:bookmarkEnd w:id="3"/>
     </w:p>
     <w:sectPr>
       <w:type w:val="continuous"/>
@@ -969,6 +1100,92 @@
 <file path=word/numbering.xml><?xml version="1.0" encoding="utf-8"?>
 <w:numbering xmlns:wpc="http://schemas.microsoft.com/office/word/2010/wordprocessingCanvas" xmlns:mc="http://schemas.openxmlformats.org/markup-compatibility/2006" xmlns:o="urn:schemas-microsoft-com:office:office" xmlns:r="http://schemas.openxmlformats.org/officeDocument/2006/relationships" xmlns:m="http://schemas.openxmlformats.org/officeDocument/2006/math" xmlns:v="urn:schemas-microsoft-com:vml" xmlns:wp14="http://schemas.microsoft.com/office/word/2010/wordprocessingDrawing" xmlns:wp="http://schemas.openxmlformats.org/drawingml/2006/wordprocessingDrawing" xmlns:w10="urn:schemas-microsoft-com:office:word" xmlns:w="http://schemas.openxmlformats.org/wordprocessingml/2006/main" xmlns:w14="http://schemas.microsoft.com/office/word/2010/wordml" xmlns:wpg="http://schemas.microsoft.com/office/word/2010/wordprocessingGroup" xmlns:wpi="http://schemas.microsoft.com/office/word/2010/wordprocessingInk" xmlns:wne="http://schemas.microsoft.com/office/word/2006/wordml" xmlns:wps="http://schemas.microsoft.com/office/word/2010/wordprocessingShape" mc:Ignorable="w14 wp14">
   <w:abstractNum w:abstractNumId="0">
+    <w:nsid w:val="32F04EB5"/>
+    <w:multiLevelType w:val="hybridMultilevel"/>
+    <w:tmpl w:val="6824CE38"/>
+    <w:lvl w:ilvl="0" w:tplc="0409000F">
+      <w:start w:val="1"/>
+      <w:numFmt w:val="decimal"/>
+      <w:lvlText w:val="%1."/>
+      <w:lvlJc w:val="left"/>
+      <w:pPr>
+        <w:ind w:left="720" w:hanging="360"/>
+      </w:pPr>
+    </w:lvl>
+    <w:lvl w:ilvl="1" w:tplc="04090019">
+      <w:start w:val="1"/>
+      <w:numFmt w:val="lowerLetter"/>
+      <w:lvlText w:val="%2."/>
+      <w:lvlJc w:val="left"/>
+      <w:pPr>
+        <w:ind w:left="1440" w:hanging="360"/>
+      </w:pPr>
+    </w:lvl>
+    <w:lvl w:ilvl="2" w:tplc="0409001B" w:tentative="1">
+      <w:start w:val="1"/>
+      <w:numFmt w:val="lowerRoman"/>
+      <w:lvlText w:val="%3."/>
+      <w:lvlJc w:val="right"/>
+      <w:pPr>
+        <w:ind w:left="2160" w:hanging="180"/>
+      </w:pPr>
+    </w:lvl>
+    <w:lvl w:ilvl="3" w:tplc="0409000F" w:tentative="1">
+      <w:start w:val="1"/>
+      <w:numFmt w:val="decimal"/>
+      <w:lvlText w:val="%4."/>
+      <w:lvlJc w:val="left"/>
+      <w:pPr>
+        <w:ind w:left="2880" w:hanging="360"/>
+      </w:pPr>
+    </w:lvl>
+    <w:lvl w:ilvl="4" w:tplc="04090019" w:tentative="1">
+      <w:start w:val="1"/>
+      <w:numFmt w:val="lowerLetter"/>
+      <w:lvlText w:val="%5."/>
+      <w:lvlJc w:val="left"/>
+      <w:pPr>
+        <w:ind w:left="3600" w:hanging="360"/>
+      </w:pPr>
+    </w:lvl>
+    <w:lvl w:ilvl="5" w:tplc="0409001B" w:tentative="1">
+      <w:start w:val="1"/>
+      <w:numFmt w:val="lowerRoman"/>
+      <w:lvlText w:val="%6."/>
+      <w:lvlJc w:val="right"/>
+      <w:pPr>
+        <w:ind w:left="4320" w:hanging="180"/>
+      </w:pPr>
+    </w:lvl>
+    <w:lvl w:ilvl="6" w:tplc="0409000F" w:tentative="1">
+      <w:start w:val="1"/>
+      <w:numFmt w:val="decimal"/>
+      <w:lvlText w:val="%7."/>
+      <w:lvlJc w:val="left"/>
+      <w:pPr>
+        <w:ind w:left="5040" w:hanging="360"/>
+      </w:pPr>
+    </w:lvl>
+    <w:lvl w:ilvl="7" w:tplc="04090019" w:tentative="1">
+      <w:start w:val="1"/>
+      <w:numFmt w:val="lowerLetter"/>
+      <w:lvlText w:val="%8."/>
+      <w:lvlJc w:val="left"/>
+      <w:pPr>
+        <w:ind w:left="5760" w:hanging="360"/>
+      </w:pPr>
+    </w:lvl>
+    <w:lvl w:ilvl="8" w:tplc="0409001B" w:tentative="1">
+      <w:start w:val="1"/>
+      <w:numFmt w:val="lowerRoman"/>
+      <w:lvlText w:val="%9."/>
+      <w:lvlJc w:val="right"/>
+      <w:pPr>
+        <w:ind w:left="6480" w:hanging="180"/>
+      </w:pPr>
+    </w:lvl>
+  </w:abstractNum>
+  <w:abstractNum w:abstractNumId="1">
     <w:nsid w:val="3F295474"/>
     <w:multiLevelType w:val="multilevel"/>
     <w:tmpl w:val="04090025"/>
@@ -1063,7 +1280,7 @@
       </w:pPr>
     </w:lvl>
   </w:abstractNum>
-  <w:abstractNum w:abstractNumId="1">
+  <w:abstractNum w:abstractNumId="2">
     <w:nsid w:val="7AE86C63"/>
     <w:multiLevelType w:val="hybridMultilevel"/>
     <w:tmpl w:val="C6A8D35C"/>
@@ -1150,10 +1367,13 @@
     </w:lvl>
   </w:abstractNum>
   <w:num w:numId="1">
-    <w:abstractNumId w:val="0"/>
+    <w:abstractNumId w:val="1"/>
   </w:num>
   <w:num w:numId="2">
-    <w:abstractNumId w:val="1"/>
+    <w:abstractNumId w:val="2"/>
+  </w:num>
+  <w:num w:numId="3">
+    <w:abstractNumId w:val="0"/>
   </w:num>
 </w:numbering>
 </file>
@@ -1689,7 +1909,7 @@
     <w:autoRedefine/>
     <w:uiPriority w:val="39"/>
     <w:unhideWhenUsed/>
-    <w:rsid w:val="00F02DDA"/>
+    <w:rsid w:val="00B813EF"/>
     <w:pPr>
       <w:tabs>
         <w:tab w:val="left" w:pos="450"/>
@@ -1824,6 +2044,21 @@
     <w:pPr>
       <w:spacing w:after="100"/>
       <w:ind w:left="240"/>
+    </w:pPr>
+    <w:rPr>
+      <w:rFonts w:cs="Mangal"/>
+      <w:szCs w:val="21"/>
+    </w:rPr>
+  </w:style>
+  <w:style w:type="paragraph" w:styleId="ListParagraph">
+    <w:name w:val="List Paragraph"/>
+    <w:basedOn w:val="Normal"/>
+    <w:uiPriority w:val="34"/>
+    <w:qFormat/>
+    <w:rsid w:val="00B813EF"/>
+    <w:pPr>
+      <w:ind w:left="720"/>
+      <w:contextualSpacing/>
     </w:pPr>
     <w:rPr>
       <w:rFonts w:cs="Mangal"/>
@@ -2364,7 +2599,7 @@
     <w:autoRedefine/>
     <w:uiPriority w:val="39"/>
     <w:unhideWhenUsed/>
-    <w:rsid w:val="00F02DDA"/>
+    <w:rsid w:val="00B813EF"/>
     <w:pPr>
       <w:tabs>
         <w:tab w:val="left" w:pos="450"/>
@@ -2499,6 +2734,21 @@
     <w:pPr>
       <w:spacing w:after="100"/>
       <w:ind w:left="240"/>
+    </w:pPr>
+    <w:rPr>
+      <w:rFonts w:cs="Mangal"/>
+      <w:szCs w:val="21"/>
+    </w:rPr>
+  </w:style>
+  <w:style w:type="paragraph" w:styleId="ListParagraph">
+    <w:name w:val="List Paragraph"/>
+    <w:basedOn w:val="Normal"/>
+    <w:uiPriority w:val="34"/>
+    <w:qFormat/>
+    <w:rsid w:val="00B813EF"/>
+    <w:pPr>
+      <w:ind w:left="720"/>
+      <w:contextualSpacing/>
     </w:pPr>
     <w:rPr>
       <w:rFonts w:cs="Mangal"/>

</xml_diff>